<commit_message>
push before 7.6.22 update
</commit_message>
<xml_diff>
--- a/Experiments/CurrentExperimentDesign.docx
+++ b/Experiments/CurrentExperimentDesign.docx
@@ -37,21 +37,7 @@
           <w:rFonts w:ascii="Times New Roman" w:hAnsi="Times New Roman" w:cs="Times New Roman"/>
           <w:lang w:val="en-US"/>
         </w:rPr>
-        <w:t xml:space="preserve">What </w:t>
-      </w:r>
-      <w:r>
-        <w:rPr>
-          <w:rFonts w:ascii="Times New Roman" w:hAnsi="Times New Roman" w:cs="Times New Roman"/>
-          <w:lang w:val="en-US"/>
-        </w:rPr>
-        <w:t>is an appropriate current to heat up the nichrome wire in PDMS</w:t>
-      </w:r>
-      <w:r>
-        <w:rPr>
-          <w:rFonts w:ascii="Times New Roman" w:hAnsi="Times New Roman" w:cs="Times New Roman"/>
-          <w:lang w:val="en-US"/>
-        </w:rPr>
-        <w:t>?</w:t>
+        <w:t>What is an appropriate current to heat up the nichrome wire in PDMS?</w:t>
       </w:r>
     </w:p>
     <w:p>
@@ -180,14 +166,7 @@
           <w:rFonts w:ascii="Times New Roman" w:hAnsi="Times New Roman" w:cs="Times New Roman"/>
           <w:lang w:val="en-US"/>
         </w:rPr>
-        <w:t>Temperature</w:t>
-      </w:r>
-      <w:r>
-        <w:rPr>
-          <w:rFonts w:ascii="Times New Roman" w:hAnsi="Times New Roman" w:cs="Times New Roman"/>
-          <w:lang w:val="en-US"/>
-        </w:rPr>
-        <w:t xml:space="preserve"> of PDMS</w:t>
+        <w:t>Temperature of PDMS</w:t>
       </w:r>
     </w:p>
     <w:p>
@@ -522,7 +501,7 @@
           <w:rFonts w:ascii="Times New Roman" w:hAnsi="Times New Roman" w:cs="Times New Roman"/>
           <w:lang w:val="en-US"/>
         </w:rPr>
-        <w:t>Triplicate</w:t>
+        <w:t>Put in fridge to reset temperature.</w:t>
       </w:r>
     </w:p>
     <w:p>
@@ -542,14 +521,7 @@
           <w:rFonts w:ascii="Times New Roman" w:hAnsi="Times New Roman" w:cs="Times New Roman"/>
           <w:lang w:val="en-US"/>
         </w:rPr>
-        <w:t>Run steps 3-5</w:t>
-      </w:r>
-      <w:r>
-        <w:rPr>
-          <w:rFonts w:ascii="Times New Roman" w:hAnsi="Times New Roman" w:cs="Times New Roman"/>
-          <w:lang w:val="en-US"/>
-        </w:rPr>
-        <w:t xml:space="preserve"> four more times for 750, 1000, 1250, 1500mA.</w:t>
+        <w:t>Repeat steps 3 – 5 three more times</w:t>
       </w:r>
     </w:p>
     <w:p>
@@ -569,8 +541,78 @@
           <w:rFonts w:ascii="Times New Roman" w:hAnsi="Times New Roman" w:cs="Times New Roman"/>
           <w:lang w:val="en-US"/>
         </w:rPr>
+        <w:t>Run steps 3-</w:t>
+      </w:r>
+      <w:r>
+        <w:rPr>
+          <w:rFonts w:ascii="Times New Roman" w:hAnsi="Times New Roman" w:cs="Times New Roman"/>
+          <w:lang w:val="en-US"/>
+        </w:rPr>
+        <w:t>6</w:t>
+      </w:r>
+      <w:r>
+        <w:rPr>
+          <w:rFonts w:ascii="Times New Roman" w:hAnsi="Times New Roman" w:cs="Times New Roman"/>
+          <w:lang w:val="en-US"/>
+        </w:rPr>
+        <w:t xml:space="preserve"> </w:t>
+      </w:r>
+      <w:r>
+        <w:rPr>
+          <w:rFonts w:ascii="Times New Roman" w:hAnsi="Times New Roman" w:cs="Times New Roman"/>
+          <w:lang w:val="en-US"/>
+        </w:rPr>
+        <w:t>two</w:t>
+      </w:r>
+      <w:r>
+        <w:rPr>
+          <w:rFonts w:ascii="Times New Roman" w:hAnsi="Times New Roman" w:cs="Times New Roman"/>
+          <w:lang w:val="en-US"/>
+        </w:rPr>
+        <w:t xml:space="preserve"> more times for 1000</w:t>
+      </w:r>
+      <w:r>
+        <w:rPr>
+          <w:rFonts w:ascii="Times New Roman" w:hAnsi="Times New Roman" w:cs="Times New Roman"/>
+          <w:lang w:val="en-US"/>
+        </w:rPr>
+        <w:t xml:space="preserve"> and</w:t>
+      </w:r>
+      <w:r>
+        <w:rPr>
+          <w:rFonts w:ascii="Times New Roman" w:hAnsi="Times New Roman" w:cs="Times New Roman"/>
+          <w:lang w:val="en-US"/>
+        </w:rPr>
+        <w:t xml:space="preserve"> 1500mA.</w:t>
+      </w:r>
+    </w:p>
+    <w:p>
+      <w:pPr>
+        <w:pStyle w:val="ListParagraph"/>
+        <w:numPr>
+          <w:ilvl w:val="0"/>
+          <w:numId w:val="4"/>
+        </w:numPr>
+        <w:rPr>
+          <w:rFonts w:ascii="Times New Roman" w:hAnsi="Times New Roman" w:cs="Times New Roman"/>
+          <w:lang w:val="en-US"/>
+        </w:rPr>
+      </w:pPr>
+      <w:r>
+        <w:rPr>
+          <w:rFonts w:ascii="Times New Roman" w:hAnsi="Times New Roman" w:cs="Times New Roman"/>
+          <w:lang w:val="en-US"/>
+        </w:rPr>
         <w:t>Compare results.</w:t>
       </w:r>
+    </w:p>
+    <w:p>
+      <w:pPr>
+        <w:rPr>
+          <w:rFonts w:ascii="Times New Roman" w:hAnsi="Times New Roman" w:cs="Times New Roman"/>
+          <w:lang w:val="en-US"/>
+        </w:rPr>
+      </w:pPr>
     </w:p>
     <w:sectPr>
       <w:pgSz w:w="12240" w:h="15840"/>

</xml_diff>